<commit_message>
Updated letter font size for better printing
</commit_message>
<xml_diff>
--- a/SysAndNetworking/LEDWallLetters.docx
+++ b/SysAndNetworking/LEDWallLetters.docx
@@ -4,145 +4,203 @@
   <w:body>
     <w:p>
       <w:pPr>
-        <w:spacing w:after="360"/>
+        <w:spacing w:after="0"/>
         <w:ind w:left="547"/>
         <w:rPr>
           <w:rFonts w:ascii="Something Strange" w:hAnsi="Something Strange"/>
-          <w:sz w:val="192"/>
-          <w:szCs w:val="192"/>
-        </w:rPr>
-      </w:pPr>
-      <w:r>
-        <w:rPr>
-          <w:rFonts w:ascii="Something Strange" w:hAnsi="Something Strange"/>
-          <w:sz w:val="192"/>
-          <w:szCs w:val="192"/>
+          <w:sz w:val="360"/>
+          <w:szCs w:val="360"/>
+        </w:rPr>
+      </w:pPr>
+      <w:r>
+        <w:rPr>
+          <w:rFonts w:ascii="Something Strange" w:hAnsi="Something Strange"/>
+          <w:sz w:val="360"/>
+          <w:szCs w:val="360"/>
         </w:rPr>
         <w:t>A</w:t>
       </w:r>
       <w:r>
         <w:rPr>
           <w:rFonts w:ascii="Something Strange" w:hAnsi="Something Strange"/>
-          <w:sz w:val="192"/>
-          <w:szCs w:val="192"/>
-        </w:rPr>
-        <w:tab/>
-      </w:r>
-      <w:r>
-        <w:rPr>
-          <w:rFonts w:ascii="Something Strange" w:hAnsi="Something Strange"/>
-          <w:sz w:val="192"/>
-          <w:szCs w:val="192"/>
-        </w:rPr>
-        <w:tab/>
-      </w:r>
-      <w:r>
-        <w:rPr>
-          <w:rFonts w:ascii="Something Strange" w:hAnsi="Something Strange"/>
-          <w:sz w:val="192"/>
-          <w:szCs w:val="192"/>
-        </w:rPr>
-        <w:tab/>
-      </w:r>
-      <w:r>
-        <w:rPr>
-          <w:rFonts w:ascii="Something Strange" w:hAnsi="Something Strange"/>
-          <w:sz w:val="192"/>
-          <w:szCs w:val="192"/>
+          <w:sz w:val="360"/>
+          <w:szCs w:val="360"/>
+        </w:rPr>
+        <w:tab/>
+      </w:r>
+      <w:r>
+        <w:rPr>
+          <w:rFonts w:ascii="Something Strange" w:hAnsi="Something Strange"/>
+          <w:sz w:val="360"/>
+          <w:szCs w:val="360"/>
+        </w:rPr>
+        <w:tab/>
+      </w:r>
+      <w:r>
+        <w:rPr>
+          <w:rFonts w:ascii="Something Strange" w:hAnsi="Something Strange"/>
+          <w:sz w:val="360"/>
+          <w:szCs w:val="360"/>
+        </w:rPr>
+        <w:tab/>
+      </w:r>
+      <w:r>
+        <w:rPr>
+          <w:rFonts w:ascii="Something Strange" w:hAnsi="Something Strange"/>
+          <w:sz w:val="360"/>
+          <w:szCs w:val="360"/>
         </w:rPr>
         <w:t>B</w:t>
       </w:r>
       <w:r>
         <w:rPr>
           <w:rFonts w:ascii="Something Strange" w:hAnsi="Something Strange"/>
-          <w:sz w:val="192"/>
-          <w:szCs w:val="192"/>
-        </w:rPr>
-        <w:tab/>
-      </w:r>
-      <w:r>
-        <w:rPr>
-          <w:rFonts w:ascii="Something Strange" w:hAnsi="Something Strange"/>
-          <w:sz w:val="192"/>
-          <w:szCs w:val="192"/>
-        </w:rPr>
-        <w:tab/>
+          <w:sz w:val="360"/>
+          <w:szCs w:val="360"/>
+        </w:rPr>
+        <w:tab/>
+      </w:r>
+      <w:r>
+        <w:rPr>
+          <w:rFonts w:ascii="Something Strange" w:hAnsi="Something Strange"/>
+          <w:sz w:val="360"/>
+          <w:szCs w:val="360"/>
+        </w:rPr>
+        <w:tab/>
+      </w:r>
+      <w:r>
+        <w:rPr>
+          <w:rFonts w:ascii="Something Strange" w:hAnsi="Something Strange"/>
+          <w:sz w:val="360"/>
+          <w:szCs w:val="360"/>
+        </w:rPr>
+        <w:tab/>
+      </w:r>
+      <w:r>
+        <w:rPr>
+          <w:rFonts w:ascii="Something Strange" w:hAnsi="Something Strange"/>
+          <w:sz w:val="360"/>
+          <w:szCs w:val="360"/>
+        </w:rPr>
         <w:t>C</w:t>
       </w:r>
       <w:r>
         <w:rPr>
           <w:rFonts w:ascii="Something Strange" w:hAnsi="Something Strange"/>
-          <w:sz w:val="192"/>
-          <w:szCs w:val="192"/>
-        </w:rPr>
-        <w:tab/>
-      </w:r>
-      <w:r>
-        <w:rPr>
-          <w:rFonts w:ascii="Something Strange" w:hAnsi="Something Strange"/>
-          <w:sz w:val="192"/>
-          <w:szCs w:val="192"/>
-        </w:rPr>
-        <w:tab/>
+          <w:sz w:val="360"/>
+          <w:szCs w:val="360"/>
+        </w:rPr>
+        <w:tab/>
+      </w:r>
+      <w:r>
+        <w:rPr>
+          <w:rFonts w:ascii="Something Strange" w:hAnsi="Something Strange"/>
+          <w:sz w:val="360"/>
+          <w:szCs w:val="360"/>
+        </w:rPr>
+        <w:tab/>
+      </w:r>
+      <w:r>
+        <w:rPr>
+          <w:rFonts w:ascii="Something Strange" w:hAnsi="Something Strange"/>
+          <w:sz w:val="360"/>
+          <w:szCs w:val="360"/>
+        </w:rPr>
+        <w:tab/>
+      </w:r>
+      <w:r>
+        <w:rPr>
+          <w:rFonts w:ascii="Something Strange" w:hAnsi="Something Strange"/>
+          <w:sz w:val="360"/>
+          <w:szCs w:val="360"/>
+        </w:rPr>
         <w:t>D</w:t>
       </w:r>
       <w:r>
         <w:rPr>
           <w:rFonts w:ascii="Something Strange" w:hAnsi="Something Strange"/>
-          <w:sz w:val="192"/>
-          <w:szCs w:val="192"/>
-        </w:rPr>
-        <w:tab/>
-      </w:r>
-      <w:r>
-        <w:rPr>
-          <w:rFonts w:ascii="Something Strange" w:hAnsi="Something Strange"/>
-          <w:sz w:val="192"/>
-          <w:szCs w:val="192"/>
-        </w:rPr>
-        <w:tab/>
+          <w:sz w:val="360"/>
+          <w:szCs w:val="360"/>
+        </w:rPr>
+        <w:tab/>
+      </w:r>
+      <w:r>
+        <w:rPr>
+          <w:rFonts w:ascii="Something Strange" w:hAnsi="Something Strange"/>
+          <w:sz w:val="360"/>
+          <w:szCs w:val="360"/>
+        </w:rPr>
+        <w:tab/>
+      </w:r>
+      <w:r>
+        <w:rPr>
+          <w:rFonts w:ascii="Something Strange" w:hAnsi="Something Strange"/>
+          <w:sz w:val="360"/>
+          <w:szCs w:val="360"/>
+        </w:rPr>
         <w:t>E</w:t>
       </w:r>
-    </w:p>
-    <w:p>
-      <w:pPr>
-        <w:spacing w:after="360"/>
-        <w:ind w:left="547"/>
-        <w:rPr>
-          <w:rFonts w:ascii="Something Strange" w:hAnsi="Something Strange"/>
-          <w:sz w:val="192"/>
-          <w:szCs w:val="192"/>
-        </w:rPr>
-      </w:pPr>
-      <w:r>
-        <w:rPr>
-          <w:rFonts w:ascii="Something Strange" w:hAnsi="Something Strange"/>
-          <w:sz w:val="192"/>
-          <w:szCs w:val="192"/>
+      <w:r>
+        <w:rPr>
+          <w:rFonts w:ascii="Something Strange" w:hAnsi="Something Strange"/>
+          <w:sz w:val="360"/>
+          <w:szCs w:val="360"/>
+        </w:rPr>
+        <w:tab/>
+      </w:r>
+      <w:r>
+        <w:rPr>
+          <w:rFonts w:ascii="Something Strange" w:hAnsi="Something Strange"/>
+          <w:sz w:val="360"/>
+          <w:szCs w:val="360"/>
+        </w:rPr>
+        <w:tab/>
+      </w:r>
+      <w:r>
+        <w:rPr>
+          <w:rFonts w:ascii="Something Strange" w:hAnsi="Something Strange"/>
+          <w:sz w:val="360"/>
+          <w:szCs w:val="360"/>
+        </w:rPr>
+        <w:tab/>
+      </w:r>
+      <w:r>
+        <w:rPr>
+          <w:rFonts w:ascii="Something Strange" w:hAnsi="Something Strange"/>
+          <w:sz w:val="360"/>
+          <w:szCs w:val="360"/>
+        </w:rPr>
+        <w:tab/>
+      </w:r>
+      <w:r>
+        <w:rPr>
+          <w:rFonts w:ascii="Something Strange" w:hAnsi="Something Strange"/>
+          <w:sz w:val="360"/>
+          <w:szCs w:val="360"/>
         </w:rPr>
         <w:t>F</w:t>
       </w:r>
       <w:r>
         <w:rPr>
           <w:rFonts w:ascii="Something Strange" w:hAnsi="Something Strange"/>
-          <w:sz w:val="192"/>
-          <w:szCs w:val="192"/>
-        </w:rPr>
-        <w:tab/>
-      </w:r>
-      <w:r>
-        <w:rPr>
-          <w:rFonts w:ascii="Something Strange" w:hAnsi="Something Strange"/>
-          <w:sz w:val="192"/>
-          <w:szCs w:val="192"/>
-        </w:rPr>
-        <w:tab/>
-      </w:r>
-      <w:r>
-        <w:rPr>
-          <w:rFonts w:ascii="Something Strange" w:hAnsi="Something Strange"/>
-          <w:sz w:val="192"/>
-          <w:szCs w:val="192"/>
+          <w:sz w:val="360"/>
+          <w:szCs w:val="360"/>
+        </w:rPr>
+        <w:tab/>
+      </w:r>
+      <w:r>
+        <w:rPr>
+          <w:rFonts w:ascii="Something Strange" w:hAnsi="Something Strange"/>
+          <w:sz w:val="360"/>
+          <w:szCs w:val="360"/>
+        </w:rPr>
+        <w:tab/>
+      </w:r>
+      <w:r>
+        <w:rPr>
+          <w:rFonts w:ascii="Something Strange" w:hAnsi="Something Strange"/>
+          <w:sz w:val="360"/>
+          <w:szCs w:val="360"/>
         </w:rPr>
         <w:tab/>
         <w:t>G</w:t>
@@ -150,16 +208,16 @@
       <w:r>
         <w:rPr>
           <w:rFonts w:ascii="Something Strange" w:hAnsi="Something Strange"/>
-          <w:sz w:val="192"/>
-          <w:szCs w:val="192"/>
-        </w:rPr>
-        <w:tab/>
-      </w:r>
-      <w:r>
-        <w:rPr>
-          <w:rFonts w:ascii="Something Strange" w:hAnsi="Something Strange"/>
-          <w:sz w:val="192"/>
-          <w:szCs w:val="192"/>
+          <w:sz w:val="360"/>
+          <w:szCs w:val="360"/>
+        </w:rPr>
+        <w:tab/>
+      </w:r>
+      <w:r>
+        <w:rPr>
+          <w:rFonts w:ascii="Something Strange" w:hAnsi="Something Strange"/>
+          <w:sz w:val="360"/>
+          <w:szCs w:val="360"/>
         </w:rPr>
         <w:tab/>
         <w:t>H</w:t>
@@ -167,102 +225,153 @@
       <w:r>
         <w:rPr>
           <w:rFonts w:ascii="Something Strange" w:hAnsi="Something Strange"/>
-          <w:sz w:val="192"/>
-          <w:szCs w:val="192"/>
-        </w:rPr>
-        <w:tab/>
-      </w:r>
-      <w:r>
-        <w:rPr>
-          <w:rFonts w:ascii="Something Strange" w:hAnsi="Something Strange"/>
-          <w:sz w:val="192"/>
-          <w:szCs w:val="192"/>
-        </w:rPr>
-        <w:tab/>
+          <w:sz w:val="360"/>
+          <w:szCs w:val="360"/>
+        </w:rPr>
+        <w:tab/>
+      </w:r>
+      <w:r>
+        <w:rPr>
+          <w:rFonts w:ascii="Something Strange" w:hAnsi="Something Strange"/>
+          <w:sz w:val="360"/>
+          <w:szCs w:val="360"/>
+        </w:rPr>
+        <w:tab/>
+      </w:r>
+      <w:r>
+        <w:rPr>
+          <w:rFonts w:ascii="Something Strange" w:hAnsi="Something Strange"/>
+          <w:sz w:val="360"/>
+          <w:szCs w:val="360"/>
+        </w:rPr>
+        <w:tab/>
+      </w:r>
+      <w:r>
+        <w:rPr>
+          <w:rFonts w:ascii="Something Strange" w:hAnsi="Something Strange"/>
+          <w:sz w:val="360"/>
+          <w:szCs w:val="360"/>
+        </w:rPr>
         <w:t>I</w:t>
       </w:r>
       <w:r>
         <w:rPr>
           <w:rFonts w:ascii="Something Strange" w:hAnsi="Something Strange"/>
-          <w:sz w:val="192"/>
-          <w:szCs w:val="192"/>
-        </w:rPr>
-        <w:tab/>
-      </w:r>
-      <w:r>
-        <w:rPr>
-          <w:rFonts w:ascii="Something Strange" w:hAnsi="Something Strange"/>
-          <w:sz w:val="192"/>
-          <w:szCs w:val="192"/>
-        </w:rPr>
-        <w:tab/>
-      </w:r>
-      <w:r>
-        <w:rPr>
-          <w:rFonts w:ascii="Something Strange" w:hAnsi="Something Strange"/>
-          <w:sz w:val="192"/>
-          <w:szCs w:val="192"/>
-        </w:rPr>
-        <w:tab/>
+          <w:sz w:val="360"/>
+          <w:szCs w:val="360"/>
+        </w:rPr>
+        <w:tab/>
+      </w:r>
+      <w:r>
+        <w:rPr>
+          <w:rFonts w:ascii="Something Strange" w:hAnsi="Something Strange"/>
+          <w:sz w:val="360"/>
+          <w:szCs w:val="360"/>
+        </w:rPr>
+        <w:tab/>
+      </w:r>
+      <w:r>
+        <w:rPr>
+          <w:rFonts w:ascii="Something Strange" w:hAnsi="Something Strange"/>
+          <w:sz w:val="320"/>
+          <w:szCs w:val="320"/>
+        </w:rPr>
+        <w:t xml:space="preserve"> </w:t>
+      </w:r>
+      <w:r>
+        <w:rPr>
+          <w:rFonts w:ascii="Something Strange" w:hAnsi="Something Strange"/>
+          <w:sz w:val="360"/>
+          <w:szCs w:val="360"/>
+        </w:rPr>
+        <w:lastRenderedPageBreak/>
         <w:t>J</w:t>
       </w:r>
-    </w:p>
-    <w:p>
-      <w:pPr>
-        <w:spacing w:after="360"/>
-        <w:ind w:left="547"/>
-        <w:rPr>
-          <w:rFonts w:ascii="Something Strange" w:hAnsi="Something Strange"/>
-          <w:sz w:val="192"/>
-          <w:szCs w:val="192"/>
-        </w:rPr>
-      </w:pPr>
-      <w:r>
-        <w:rPr>
-          <w:rFonts w:ascii="Something Strange" w:hAnsi="Something Strange"/>
-          <w:sz w:val="192"/>
-          <w:szCs w:val="192"/>
+      <w:r>
+        <w:rPr>
+          <w:rFonts w:ascii="Something Strange" w:hAnsi="Something Strange"/>
+          <w:sz w:val="360"/>
+          <w:szCs w:val="360"/>
+        </w:rPr>
+        <w:tab/>
+      </w:r>
+      <w:r>
+        <w:rPr>
+          <w:rFonts w:ascii="Something Strange" w:hAnsi="Something Strange"/>
+          <w:sz w:val="360"/>
+          <w:szCs w:val="360"/>
+        </w:rPr>
+        <w:tab/>
+      </w:r>
+      <w:r>
+        <w:rPr>
+          <w:rFonts w:ascii="Something Strange" w:hAnsi="Something Strange"/>
+          <w:sz w:val="360"/>
+          <w:szCs w:val="360"/>
+        </w:rPr>
+        <w:tab/>
+      </w:r>
+      <w:r>
+        <w:rPr>
+          <w:rFonts w:ascii="Something Strange" w:hAnsi="Something Strange"/>
+          <w:sz w:val="360"/>
+          <w:szCs w:val="360"/>
         </w:rPr>
         <w:t>K</w:t>
       </w:r>
       <w:r>
         <w:rPr>
           <w:rFonts w:ascii="Something Strange" w:hAnsi="Something Strange"/>
-          <w:sz w:val="192"/>
-          <w:szCs w:val="192"/>
-        </w:rPr>
-        <w:tab/>
-      </w:r>
-      <w:r>
-        <w:rPr>
-          <w:rFonts w:ascii="Something Strange" w:hAnsi="Something Strange"/>
-          <w:sz w:val="192"/>
-          <w:szCs w:val="192"/>
-        </w:rPr>
-        <w:tab/>
+          <w:sz w:val="360"/>
+          <w:szCs w:val="360"/>
+        </w:rPr>
+        <w:tab/>
+      </w:r>
+      <w:r>
+        <w:rPr>
+          <w:rFonts w:ascii="Something Strange" w:hAnsi="Something Strange"/>
+          <w:sz w:val="360"/>
+          <w:szCs w:val="360"/>
+        </w:rPr>
+        <w:tab/>
+      </w:r>
+      <w:r>
+        <w:rPr>
+          <w:rFonts w:ascii="Something Strange" w:hAnsi="Something Strange"/>
+          <w:sz w:val="360"/>
+          <w:szCs w:val="360"/>
+        </w:rPr>
+        <w:tab/>
+      </w:r>
+      <w:r>
+        <w:rPr>
+          <w:rFonts w:ascii="Something Strange" w:hAnsi="Something Strange"/>
+          <w:sz w:val="220"/>
+          <w:szCs w:val="220"/>
+        </w:rPr>
+        <w:t xml:space="preserve"> </w:t>
+      </w:r>
+      <w:r>
+        <w:rPr>
+          <w:rFonts w:ascii="Something Strange" w:hAnsi="Something Strange"/>
+          <w:sz w:val="360"/>
+          <w:szCs w:val="360"/>
+        </w:rPr>
         <w:t>L</w:t>
       </w:r>
       <w:r>
         <w:rPr>
           <w:rFonts w:ascii="Something Strange" w:hAnsi="Something Strange"/>
-          <w:sz w:val="192"/>
-          <w:szCs w:val="192"/>
-        </w:rPr>
-        <w:tab/>
-      </w:r>
-      <w:r>
-        <w:rPr>
-          <w:rFonts w:ascii="Something Strange" w:hAnsi="Something Strange"/>
-          <w:sz w:val="192"/>
-          <w:szCs w:val="192"/>
-        </w:rPr>
-        <w:tab/>
-      </w:r>
-      <w:r>
-        <w:rPr>
-          <w:rFonts w:ascii="Something Strange" w:hAnsi="Something Strange"/>
-          <w:sz w:val="192"/>
-          <w:szCs w:val="192"/>
+          <w:sz w:val="360"/>
+          <w:szCs w:val="360"/>
+        </w:rPr>
+        <w:tab/>
+      </w:r>
+      <w:r>
+        <w:rPr>
+          <w:rFonts w:ascii="Something Strange" w:hAnsi="Something Strange"/>
+          <w:sz w:val="360"/>
+          <w:szCs w:val="360"/>
         </w:rPr>
         <w:tab/>
         <w:t>M</w:t>
@@ -270,16 +379,8 @@
       <w:r>
         <w:rPr>
           <w:rFonts w:ascii="Something Strange" w:hAnsi="Something Strange"/>
-          <w:sz w:val="192"/>
-          <w:szCs w:val="192"/>
-        </w:rPr>
-        <w:tab/>
-      </w:r>
-      <w:r>
-        <w:rPr>
-          <w:rFonts w:ascii="Something Strange" w:hAnsi="Something Strange"/>
-          <w:sz w:val="192"/>
-          <w:szCs w:val="192"/>
+          <w:sz w:val="360"/>
+          <w:szCs w:val="360"/>
         </w:rPr>
         <w:tab/>
         <w:t>N</w:t>
@@ -287,164 +388,281 @@
       <w:r>
         <w:rPr>
           <w:rFonts w:ascii="Something Strange" w:hAnsi="Something Strange"/>
-          <w:sz w:val="192"/>
-          <w:szCs w:val="192"/>
-        </w:rPr>
-        <w:tab/>
-      </w:r>
-      <w:r>
-        <w:rPr>
-          <w:rFonts w:ascii="Something Strange" w:hAnsi="Something Strange"/>
-          <w:sz w:val="192"/>
-          <w:szCs w:val="192"/>
-        </w:rPr>
-        <w:tab/>
+          <w:sz w:val="360"/>
+          <w:szCs w:val="360"/>
+        </w:rPr>
+        <w:tab/>
+      </w:r>
+      <w:r>
+        <w:rPr>
+          <w:rFonts w:ascii="Something Strange" w:hAnsi="Something Strange"/>
+          <w:sz w:val="360"/>
+          <w:szCs w:val="360"/>
+        </w:rPr>
+        <w:tab/>
+      </w:r>
+      <w:r>
+        <w:rPr>
+          <w:rFonts w:ascii="Something Strange" w:hAnsi="Something Strange"/>
+          <w:sz w:val="360"/>
+          <w:szCs w:val="360"/>
+        </w:rPr>
+        <w:tab/>
+      </w:r>
+      <w:r>
+        <w:rPr>
+          <w:rFonts w:ascii="Something Strange" w:hAnsi="Something Strange"/>
+          <w:sz w:val="360"/>
+          <w:szCs w:val="360"/>
+        </w:rPr>
         <w:t>O</w:t>
       </w:r>
-    </w:p>
-    <w:p>
-      <w:pPr>
-        <w:spacing w:after="360"/>
-        <w:ind w:left="547"/>
-        <w:rPr>
-          <w:rFonts w:ascii="Something Strange" w:hAnsi="Something Strange"/>
-          <w:sz w:val="192"/>
-          <w:szCs w:val="192"/>
-        </w:rPr>
-      </w:pPr>
-      <w:r>
-        <w:rPr>
-          <w:rFonts w:ascii="Something Strange" w:hAnsi="Something Strange"/>
-          <w:sz w:val="192"/>
-          <w:szCs w:val="192"/>
+      <w:r>
+        <w:rPr>
+          <w:rFonts w:ascii="Something Strange" w:hAnsi="Something Strange"/>
+          <w:sz w:val="360"/>
+          <w:szCs w:val="360"/>
+        </w:rPr>
+        <w:tab/>
+      </w:r>
+      <w:r>
+        <w:rPr>
+          <w:rFonts w:ascii="Something Strange" w:hAnsi="Something Strange"/>
+          <w:sz w:val="360"/>
+          <w:szCs w:val="360"/>
+        </w:rPr>
+        <w:tab/>
+      </w:r>
+      <w:r>
+        <w:rPr>
+          <w:rFonts w:ascii="Something Strange" w:hAnsi="Something Strange"/>
+          <w:sz w:val="360"/>
+          <w:szCs w:val="360"/>
+        </w:rPr>
+        <w:tab/>
+      </w:r>
+      <w:r>
+        <w:rPr>
+          <w:rFonts w:ascii="Something Strange" w:hAnsi="Something Strange"/>
+          <w:sz w:val="200"/>
+          <w:szCs w:val="200"/>
+        </w:rPr>
+        <w:t xml:space="preserve"> </w:t>
+      </w:r>
+      <w:r>
+        <w:rPr>
+          <w:rFonts w:ascii="Something Strange" w:hAnsi="Something Strange"/>
+          <w:sz w:val="360"/>
+          <w:szCs w:val="360"/>
         </w:rPr>
         <w:t>P</w:t>
       </w:r>
       <w:r>
         <w:rPr>
           <w:rFonts w:ascii="Something Strange" w:hAnsi="Something Strange"/>
-          <w:sz w:val="192"/>
-          <w:szCs w:val="192"/>
-        </w:rPr>
-        <w:tab/>
-      </w:r>
-      <w:r>
-        <w:rPr>
-          <w:rFonts w:ascii="Something Strange" w:hAnsi="Something Strange"/>
-          <w:sz w:val="192"/>
-          <w:szCs w:val="192"/>
-        </w:rPr>
-        <w:tab/>
-      </w:r>
-      <w:r>
-        <w:rPr>
-          <w:rFonts w:ascii="Something Strange" w:hAnsi="Something Strange"/>
-          <w:sz w:val="192"/>
-          <w:szCs w:val="192"/>
-        </w:rPr>
-        <w:tab/>
+          <w:sz w:val="360"/>
+          <w:szCs w:val="360"/>
+        </w:rPr>
+        <w:tab/>
+      </w:r>
+      <w:r>
+        <w:rPr>
+          <w:rFonts w:ascii="Something Strange" w:hAnsi="Something Strange"/>
+          <w:sz w:val="360"/>
+          <w:szCs w:val="360"/>
+        </w:rPr>
+        <w:tab/>
+      </w:r>
+      <w:r>
+        <w:rPr>
+          <w:rFonts w:ascii="Something Strange" w:hAnsi="Something Strange"/>
+          <w:sz w:val="360"/>
+          <w:szCs w:val="360"/>
+        </w:rPr>
+        <w:tab/>
+      </w:r>
+      <w:r>
+        <w:rPr>
+          <w:rFonts w:ascii="Something Strange" w:hAnsi="Something Strange"/>
+          <w:sz w:val="360"/>
+          <w:szCs w:val="360"/>
+        </w:rPr>
         <w:t>Q</w:t>
       </w:r>
       <w:r>
         <w:rPr>
           <w:rFonts w:ascii="Something Strange" w:hAnsi="Something Strange"/>
-          <w:sz w:val="192"/>
-          <w:szCs w:val="192"/>
-        </w:rPr>
-        <w:tab/>
-      </w:r>
-      <w:r>
-        <w:rPr>
-          <w:rFonts w:ascii="Something Strange" w:hAnsi="Something Strange"/>
-          <w:sz w:val="192"/>
-          <w:szCs w:val="192"/>
-        </w:rPr>
-        <w:tab/>
+          <w:sz w:val="360"/>
+          <w:szCs w:val="360"/>
+        </w:rPr>
+        <w:tab/>
+      </w:r>
+      <w:r>
+        <w:rPr>
+          <w:rFonts w:ascii="Something Strange" w:hAnsi="Something Strange"/>
+          <w:sz w:val="360"/>
+          <w:szCs w:val="360"/>
+        </w:rPr>
+        <w:tab/>
+      </w:r>
+      <w:r>
+        <w:rPr>
+          <w:rFonts w:ascii="Something Strange" w:hAnsi="Something Strange"/>
+          <w:sz w:val="360"/>
+          <w:szCs w:val="360"/>
+        </w:rPr>
+        <w:tab/>
+      </w:r>
+      <w:r>
+        <w:rPr>
+          <w:rFonts w:ascii="Something Strange" w:hAnsi="Something Strange"/>
+          <w:sz w:val="360"/>
+          <w:szCs w:val="360"/>
+        </w:rPr>
         <w:t>R</w:t>
       </w:r>
       <w:r>
         <w:rPr>
           <w:rFonts w:ascii="Something Strange" w:hAnsi="Something Strange"/>
-          <w:sz w:val="192"/>
-          <w:szCs w:val="192"/>
-        </w:rPr>
-        <w:tab/>
-      </w:r>
-      <w:r>
-        <w:rPr>
-          <w:rFonts w:ascii="Something Strange" w:hAnsi="Something Strange"/>
-          <w:sz w:val="192"/>
-          <w:szCs w:val="192"/>
-        </w:rPr>
-        <w:tab/>
+          <w:sz w:val="360"/>
+          <w:szCs w:val="360"/>
+        </w:rPr>
+        <w:tab/>
+      </w:r>
+      <w:r>
+        <w:rPr>
+          <w:rFonts w:ascii="Something Strange" w:hAnsi="Something Strange"/>
+          <w:sz w:val="360"/>
+          <w:szCs w:val="360"/>
+        </w:rPr>
+        <w:tab/>
+      </w:r>
+      <w:r>
+        <w:rPr>
+          <w:rFonts w:ascii="Something Strange" w:hAnsi="Something Strange"/>
+          <w:sz w:val="360"/>
+          <w:szCs w:val="360"/>
+        </w:rPr>
+        <w:lastRenderedPageBreak/>
+        <w:tab/>
+      </w:r>
+      <w:r>
+        <w:rPr>
+          <w:rFonts w:ascii="Something Strange" w:hAnsi="Something Strange"/>
+          <w:sz w:val="360"/>
+          <w:szCs w:val="360"/>
+        </w:rPr>
         <w:t>S</w:t>
       </w:r>
       <w:r>
         <w:rPr>
           <w:rFonts w:ascii="Something Strange" w:hAnsi="Something Strange"/>
-          <w:sz w:val="192"/>
-          <w:szCs w:val="192"/>
-        </w:rPr>
-        <w:tab/>
-      </w:r>
-      <w:r>
-        <w:rPr>
-          <w:rFonts w:ascii="Something Strange" w:hAnsi="Something Strange"/>
-          <w:sz w:val="192"/>
-          <w:szCs w:val="192"/>
-        </w:rPr>
-        <w:tab/>
+          <w:sz w:val="360"/>
+          <w:szCs w:val="360"/>
+        </w:rPr>
+        <w:tab/>
+      </w:r>
+      <w:r>
+        <w:rPr>
+          <w:rFonts w:ascii="Something Strange" w:hAnsi="Something Strange"/>
+          <w:sz w:val="360"/>
+          <w:szCs w:val="360"/>
+        </w:rPr>
+        <w:tab/>
+      </w:r>
+      <w:r>
+        <w:rPr>
+          <w:rFonts w:ascii="Something Strange" w:hAnsi="Something Strange"/>
+          <w:sz w:val="360"/>
+          <w:szCs w:val="360"/>
+        </w:rPr>
+        <w:tab/>
+      </w:r>
+      <w:r>
+        <w:rPr>
+          <w:rFonts w:ascii="Something Strange" w:hAnsi="Something Strange"/>
+          <w:sz w:val="360"/>
+          <w:szCs w:val="360"/>
+        </w:rPr>
         <w:t>T</w:t>
       </w:r>
-    </w:p>
-    <w:p>
-      <w:pPr>
-        <w:spacing w:after="360"/>
-        <w:ind w:left="547"/>
-        <w:rPr>
-          <w:rFonts w:ascii="Something Strange" w:hAnsi="Something Strange"/>
-          <w:sz w:val="192"/>
-          <w:szCs w:val="192"/>
-        </w:rPr>
-      </w:pPr>
-      <w:r>
-        <w:rPr>
-          <w:rFonts w:ascii="Something Strange" w:hAnsi="Something Strange"/>
-          <w:sz w:val="192"/>
-          <w:szCs w:val="192"/>
+      <w:r>
+        <w:rPr>
+          <w:rFonts w:ascii="Something Strange" w:hAnsi="Something Strange"/>
+          <w:sz w:val="360"/>
+          <w:szCs w:val="360"/>
+        </w:rPr>
+        <w:tab/>
+      </w:r>
+      <w:r>
+        <w:rPr>
+          <w:rFonts w:ascii="Something Strange" w:hAnsi="Something Strange"/>
+          <w:sz w:val="360"/>
+          <w:szCs w:val="360"/>
+        </w:rPr>
+        <w:tab/>
+      </w:r>
+      <w:r>
+        <w:rPr>
+          <w:rFonts w:ascii="Something Strange" w:hAnsi="Something Strange"/>
+          <w:sz w:val="360"/>
+          <w:szCs w:val="360"/>
+        </w:rPr>
+        <w:tab/>
+      </w:r>
+      <w:r>
+        <w:rPr>
+          <w:rFonts w:ascii="Something Strange" w:hAnsi="Something Strange"/>
+          <w:sz w:val="360"/>
+          <w:szCs w:val="360"/>
         </w:rPr>
         <w:t>U</w:t>
       </w:r>
       <w:r>
         <w:rPr>
           <w:rFonts w:ascii="Something Strange" w:hAnsi="Something Strange"/>
-          <w:sz w:val="192"/>
-          <w:szCs w:val="192"/>
-        </w:rPr>
-        <w:tab/>
-      </w:r>
-      <w:r>
-        <w:rPr>
-          <w:rFonts w:ascii="Something Strange" w:hAnsi="Something Strange"/>
-          <w:sz w:val="192"/>
-          <w:szCs w:val="192"/>
-        </w:rPr>
-        <w:tab/>
+          <w:sz w:val="360"/>
+          <w:szCs w:val="360"/>
+        </w:rPr>
+        <w:tab/>
+      </w:r>
+      <w:r>
+        <w:rPr>
+          <w:rFonts w:ascii="Something Strange" w:hAnsi="Something Strange"/>
+          <w:sz w:val="360"/>
+          <w:szCs w:val="360"/>
+        </w:rPr>
+        <w:tab/>
+      </w:r>
+      <w:r>
+        <w:rPr>
+          <w:rFonts w:ascii="Something Strange" w:hAnsi="Something Strange"/>
+          <w:sz w:val="360"/>
+          <w:szCs w:val="360"/>
+        </w:rPr>
+        <w:tab/>
+      </w:r>
+      <w:r>
+        <w:rPr>
+          <w:rFonts w:ascii="Something Strange" w:hAnsi="Something Strange"/>
+          <w:sz w:val="360"/>
+          <w:szCs w:val="360"/>
+        </w:rPr>
         <w:t>V</w:t>
       </w:r>
       <w:r>
         <w:rPr>
           <w:rFonts w:ascii="Something Strange" w:hAnsi="Something Strange"/>
-          <w:sz w:val="192"/>
-          <w:szCs w:val="192"/>
-        </w:rPr>
-        <w:tab/>
-      </w:r>
-      <w:r>
-        <w:rPr>
-          <w:rFonts w:ascii="Something Strange" w:hAnsi="Something Strange"/>
-          <w:sz w:val="192"/>
-          <w:szCs w:val="192"/>
+          <w:sz w:val="360"/>
+          <w:szCs w:val="360"/>
+        </w:rPr>
+        <w:tab/>
+      </w:r>
+      <w:r>
+        <w:rPr>
+          <w:rFonts w:ascii="Something Strange" w:hAnsi="Something Strange"/>
+          <w:sz w:val="360"/>
+          <w:szCs w:val="360"/>
         </w:rPr>
         <w:tab/>
         <w:t>W</w:t>
@@ -452,16 +670,16 @@
       <w:r>
         <w:rPr>
           <w:rFonts w:ascii="Something Strange" w:hAnsi="Something Strange"/>
-          <w:sz w:val="192"/>
-          <w:szCs w:val="192"/>
-        </w:rPr>
-        <w:tab/>
-      </w:r>
-      <w:r>
-        <w:rPr>
-          <w:rFonts w:ascii="Something Strange" w:hAnsi="Something Strange"/>
-          <w:sz w:val="192"/>
-          <w:szCs w:val="192"/>
+          <w:sz w:val="360"/>
+          <w:szCs w:val="360"/>
+        </w:rPr>
+        <w:tab/>
+      </w:r>
+      <w:r>
+        <w:rPr>
+          <w:rFonts w:ascii="Something Strange" w:hAnsi="Something Strange"/>
+          <w:sz w:val="360"/>
+          <w:szCs w:val="360"/>
         </w:rPr>
         <w:tab/>
         <w:t>X</w:t>
@@ -469,16 +687,16 @@
       <w:r>
         <w:rPr>
           <w:rFonts w:ascii="Something Strange" w:hAnsi="Something Strange"/>
-          <w:sz w:val="192"/>
-          <w:szCs w:val="192"/>
-        </w:rPr>
-        <w:tab/>
-      </w:r>
-      <w:r>
-        <w:rPr>
-          <w:rFonts w:ascii="Something Strange" w:hAnsi="Something Strange"/>
-          <w:sz w:val="192"/>
-          <w:szCs w:val="192"/>
+          <w:sz w:val="360"/>
+          <w:szCs w:val="360"/>
+        </w:rPr>
+        <w:tab/>
+      </w:r>
+      <w:r>
+        <w:rPr>
+          <w:rFonts w:ascii="Something Strange" w:hAnsi="Something Strange"/>
+          <w:sz w:val="360"/>
+          <w:szCs w:val="360"/>
         </w:rPr>
         <w:tab/>
         <w:t>Y</w:t>
@@ -486,16 +704,16 @@
       <w:r>
         <w:rPr>
           <w:rFonts w:ascii="Something Strange" w:hAnsi="Something Strange"/>
-          <w:sz w:val="192"/>
-          <w:szCs w:val="192"/>
-        </w:rPr>
-        <w:tab/>
-      </w:r>
-      <w:r>
-        <w:rPr>
-          <w:rFonts w:ascii="Something Strange" w:hAnsi="Something Strange"/>
-          <w:sz w:val="192"/>
-          <w:szCs w:val="192"/>
+          <w:sz w:val="360"/>
+          <w:szCs w:val="360"/>
+        </w:rPr>
+        <w:tab/>
+      </w:r>
+      <w:r>
+        <w:rPr>
+          <w:rFonts w:ascii="Something Strange" w:hAnsi="Something Strange"/>
+          <w:sz w:val="360"/>
+          <w:szCs w:val="360"/>
         </w:rPr>
         <w:tab/>
         <w:t>Z</w:t>

</xml_diff>